<commit_message>
Piet interview aangepast 2
</commit_message>
<xml_diff>
--- a/Documentatie/Interview/Piet/Piet Interview.docx
+++ b/Documentatie/Interview/Piet/Piet Interview.docx
@@ -274,6 +274,9 @@
       <w:r>
         <w:t>Wat is uw functie op de afdeling</w:t>
       </w:r>
+      <w:r>
+        <w:t>?</w:t>
+      </w:r>
     </w:p>
     <w:p/>
     <w:p>
@@ -315,7 +318,11 @@
         <w:t>Als een werknemer van uw afdeling iets verandert, kan een andere werknemer dit dan direct zien?</w:t>
       </w:r>
     </w:p>
-    <w:p/>
+    <w:p>
+      <w:pPr>
+        <w:pStyle w:val="ListParagraph"/>
+      </w:pPr>
+    </w:p>
     <w:p>
       <w:pPr>
         <w:pStyle w:val="ListParagraph"/>
@@ -330,50 +337,6 @@
         </w:numPr>
       </w:pPr>
       <w:r>
-        <w:t>Wat is er belangrijk aan de afdeling Financiën</w:t>
-      </w:r>
-    </w:p>
-    <w:p>
-      <w:pPr>
-        <w:pStyle w:val="ListParagraph"/>
-      </w:pPr>
-    </w:p>
-    <w:p>
-      <w:pPr>
-        <w:pStyle w:val="ListParagraph"/>
-      </w:pPr>
-    </w:p>
-    <w:p>
-      <w:pPr>
-        <w:pStyle w:val="ListParagraph"/>
-        <w:numPr>
-          <w:ilvl w:val="0"/>
-          <w:numId w:val="4"/>
-        </w:numPr>
-      </w:pPr>
-      <w:r>
-        <w:t>Krijgen jullie ook opdrachten binnen?</w:t>
-      </w:r>
-    </w:p>
-    <w:p>
-      <w:pPr>
-        <w:pStyle w:val="ListParagraph"/>
-      </w:pPr>
-    </w:p>
-    <w:p>
-      <w:pPr>
-        <w:pStyle w:val="ListParagraph"/>
-      </w:pPr>
-    </w:p>
-    <w:p>
-      <w:pPr>
-        <w:pStyle w:val="ListParagraph"/>
-        <w:numPr>
-          <w:ilvl w:val="0"/>
-          <w:numId w:val="4"/>
-        </w:numPr>
-      </w:pPr>
-      <w:r>
         <w:t>Hoeveel accounts heeft uw afdeling nodig in de applicatie?</w:t>
       </w:r>
     </w:p>
@@ -388,13 +351,13 @@
       <w:r>
         <w:t>Als die zelf een aparte wilt vragen of die extra rechten moet hebben.</w:t>
       </w:r>
+    </w:p>
+    <w:p>
+      <w:pPr>
+        <w:pStyle w:val="ListParagraph"/>
+      </w:pPr>
       <w:bookmarkStart w:id="0" w:name="_GoBack"/>
       <w:bookmarkEnd w:id="0"/>
-    </w:p>
-    <w:p>
-      <w:pPr>
-        <w:pStyle w:val="ListParagraph"/>
-      </w:pPr>
     </w:p>
     <w:p>
       <w:pPr>

</xml_diff>

<commit_message>
Nog een keer piet interview aangepast
</commit_message>
<xml_diff>
--- a/Documentatie/Interview/Piet/Piet Interview.docx
+++ b/Documentatie/Interview/Piet/Piet Interview.docx
@@ -20,22 +20,14 @@
           <w:sz w:val="56"/>
           <w:szCs w:val="56"/>
         </w:rPr>
-        <w:t xml:space="preserve">Financiën </w:t>
-      </w:r>
-      <w:r>
-        <w:rPr>
-          <w:rFonts w:ascii="Cambria" w:hAnsi="Cambria"/>
-          <w:color w:val="0070C0"/>
-          <w:sz w:val="56"/>
-          <w:szCs w:val="56"/>
-        </w:rPr>
-        <w:t>Interview</w:t>
+        <w:t>Financiën Interview</w:t>
       </w:r>
     </w:p>
     <w:tbl>
       <w:tblPr>
         <w:tblStyle w:val="TableGrid"/>
         <w:tblW w:w="0" w:type="auto"/>
+        <w:tblInd w:w="0" w:type="dxa"/>
         <w:tblLook w:val="04A0" w:firstRow="1" w:lastRow="0" w:firstColumn="1" w:lastColumn="0" w:noHBand="0" w:noVBand="1"/>
       </w:tblPr>
       <w:tblGrid>
@@ -268,14 +260,11 @@
         <w:pStyle w:val="ListParagraph"/>
         <w:numPr>
           <w:ilvl w:val="0"/>
-          <w:numId w:val="4"/>
+          <w:numId w:val="1"/>
         </w:numPr>
       </w:pPr>
       <w:r>
-        <w:t>Wat is uw functie op de afdeling</w:t>
-      </w:r>
-      <w:r>
-        <w:t>?</w:t>
+        <w:t>Wat is uw functie op de afdeling?</w:t>
       </w:r>
     </w:p>
     <w:p/>
@@ -289,7 +278,7 @@
         <w:pStyle w:val="ListParagraph"/>
         <w:numPr>
           <w:ilvl w:val="0"/>
-          <w:numId w:val="4"/>
+          <w:numId w:val="1"/>
         </w:numPr>
       </w:pPr>
       <w:r>
@@ -311,7 +300,7 @@
         <w:pStyle w:val="ListParagraph"/>
         <w:numPr>
           <w:ilvl w:val="0"/>
-          <w:numId w:val="4"/>
+          <w:numId w:val="1"/>
         </w:numPr>
       </w:pPr>
       <w:r>
@@ -333,7 +322,7 @@
         <w:pStyle w:val="ListParagraph"/>
         <w:numPr>
           <w:ilvl w:val="0"/>
-          <w:numId w:val="4"/>
+          <w:numId w:val="1"/>
         </w:numPr>
       </w:pPr>
       <w:r>
@@ -345,7 +334,7 @@
         <w:pStyle w:val="ListParagraph"/>
         <w:numPr>
           <w:ilvl w:val="1"/>
-          <w:numId w:val="4"/>
+          <w:numId w:val="1"/>
         </w:numPr>
       </w:pPr>
       <w:r>
@@ -356,8 +345,6 @@
       <w:pPr>
         <w:pStyle w:val="ListParagraph"/>
       </w:pPr>
-      <w:bookmarkStart w:id="0" w:name="_GoBack"/>
-      <w:bookmarkEnd w:id="0"/>
     </w:p>
     <w:p>
       <w:pPr>
@@ -369,56 +356,34 @@
         <w:pStyle w:val="ListParagraph"/>
         <w:numPr>
           <w:ilvl w:val="0"/>
-          <w:numId w:val="4"/>
+          <w:numId w:val="1"/>
         </w:numPr>
       </w:pPr>
       <w:r>
-        <w:t>Is er nog iets dat we over het hoofd hebben gezien, of is er iets dat u nog kunt aanvullen?</w:t>
+        <w:t>Welke functie binnen aplicatie zou afdeling Financiën graag willen zien?</w:t>
       </w:r>
     </w:p>
-    <w:p/>
-    <w:p/>
-    <w:p/>
-    <w:p/>
-    <w:p/>
+    <w:p>
+      <w:pPr>
+        <w:pStyle w:val="ListParagraph"/>
+      </w:pPr>
+    </w:p>
+    <w:p>
+      <w:pPr>
+        <w:pStyle w:val="ListParagraph"/>
+      </w:pPr>
+    </w:p>
     <w:p>
       <w:pPr>
         <w:pStyle w:val="ListParagraph"/>
         <w:numPr>
           <w:ilvl w:val="0"/>
-          <w:numId w:val="4"/>
+          <w:numId w:val="1"/>
         </w:numPr>
       </w:pPr>
       <w:r>
-        <w:t>Moet iedereen er bij kunnen, bij de applicatie?</w:t>
+        <w:t xml:space="preserve">Hebben wij iets gemist wat U denkt belangrijk is voor de aplicatie, zoja kunt u dan ons aanvulen? </w:t>
       </w:r>
-    </w:p>
-    <w:p>
-      <w:pPr>
-        <w:pStyle w:val="ListParagraph"/>
-      </w:pPr>
-    </w:p>
-    <w:p>
-      <w:r>
-        <w:tab/>
-      </w:r>
-    </w:p>
-    <w:p>
-      <w:pPr>
-        <w:pStyle w:val="ListParagraph"/>
-        <w:numPr>
-          <w:ilvl w:val="0"/>
-          <w:numId w:val="4"/>
-        </w:numPr>
-      </w:pPr>
-      <w:r>
-        <w:t>Moeten de werknemers een aparte inlog code hebben?</w:t>
-      </w:r>
-    </w:p>
-    <w:p>
-      <w:pPr>
-        <w:pStyle w:val="ListParagraph"/>
-      </w:pPr>
     </w:p>
     <w:p/>
     <w:p>
@@ -441,6 +406,10 @@
         </w:rPr>
         <w:t>Notities:</w:t>
       </w:r>
+    </w:p>
+    <w:p>
+      <w:bookmarkStart w:id="0" w:name="_GoBack"/>
+      <w:bookmarkEnd w:id="0"/>
     </w:p>
     <w:sectPr>
       <w:pgSz w:w="11906" w:h="16838"/>
@@ -452,326 +421,9 @@
 </w:document>
 </file>
 
-<file path=word/endnotes.xml><?xml version="1.0" encoding="utf-8"?>
-<w:endnotes xmlns:wpc="http://schemas.microsoft.com/office/word/2010/wordprocessingCanvas" xmlns:mc="http://schemas.openxmlformats.org/markup-compatibility/2006" xmlns:o="urn:schemas-microsoft-com:office:office" xmlns:r="http://schemas.openxmlformats.org/officeDocument/2006/relationships" xmlns:m="http://schemas.openxmlformats.org/officeDocument/2006/math" xmlns:v="urn:schemas-microsoft-com:vml" xmlns:wp14="http://schemas.microsoft.com/office/word/2010/wordprocessingDrawing" xmlns:wp="http://schemas.openxmlformats.org/drawingml/2006/wordprocessingDrawing" xmlns:w10="urn:schemas-microsoft-com:office:word" xmlns:w="http://schemas.openxmlformats.org/wordprocessingml/2006/main" xmlns:w14="http://schemas.microsoft.com/office/word/2010/wordml" xmlns:wpg="http://schemas.microsoft.com/office/word/2010/wordprocessingGroup" xmlns:wpi="http://schemas.microsoft.com/office/word/2010/wordprocessingInk" xmlns:wne="http://schemas.microsoft.com/office/word/2006/wordml" xmlns:wps="http://schemas.microsoft.com/office/word/2010/wordprocessingShape" mc:Ignorable="w14 wp14">
-  <w:endnote w:type="separator" w:id="-1">
-    <w:p>
-      <w:pPr>
-        <w:spacing w:line="240" w:lineRule="auto"/>
-      </w:pPr>
-      <w:r>
-        <w:separator/>
-      </w:r>
-    </w:p>
-  </w:endnote>
-  <w:endnote w:type="continuationSeparator" w:id="0">
-    <w:p>
-      <w:pPr>
-        <w:spacing w:line="240" w:lineRule="auto"/>
-      </w:pPr>
-      <w:r>
-        <w:continuationSeparator/>
-      </w:r>
-    </w:p>
-  </w:endnote>
-</w:endnotes>
-</file>
-
-<file path=word/footnotes.xml><?xml version="1.0" encoding="utf-8"?>
-<w:footnotes xmlns:wpc="http://schemas.microsoft.com/office/word/2010/wordprocessingCanvas" xmlns:mc="http://schemas.openxmlformats.org/markup-compatibility/2006" xmlns:o="urn:schemas-microsoft-com:office:office" xmlns:r="http://schemas.openxmlformats.org/officeDocument/2006/relationships" xmlns:m="http://schemas.openxmlformats.org/officeDocument/2006/math" xmlns:v="urn:schemas-microsoft-com:vml" xmlns:wp14="http://schemas.microsoft.com/office/word/2010/wordprocessingDrawing" xmlns:wp="http://schemas.openxmlformats.org/drawingml/2006/wordprocessingDrawing" xmlns:w10="urn:schemas-microsoft-com:office:word" xmlns:w="http://schemas.openxmlformats.org/wordprocessingml/2006/main" xmlns:w14="http://schemas.microsoft.com/office/word/2010/wordml" xmlns:wpg="http://schemas.microsoft.com/office/word/2010/wordprocessingGroup" xmlns:wpi="http://schemas.microsoft.com/office/word/2010/wordprocessingInk" xmlns:wne="http://schemas.microsoft.com/office/word/2006/wordml" xmlns:wps="http://schemas.microsoft.com/office/word/2010/wordprocessingShape" mc:Ignorable="w14 wp14">
-  <w:footnote w:type="separator" w:id="-1">
-    <w:p>
-      <w:pPr>
-        <w:spacing w:line="240" w:lineRule="auto"/>
-      </w:pPr>
-      <w:r>
-        <w:separator/>
-      </w:r>
-    </w:p>
-  </w:footnote>
-  <w:footnote w:type="continuationSeparator" w:id="0">
-    <w:p>
-      <w:pPr>
-        <w:spacing w:line="240" w:lineRule="auto"/>
-      </w:pPr>
-      <w:r>
-        <w:continuationSeparator/>
-      </w:r>
-    </w:p>
-  </w:footnote>
-</w:footnotes>
-</file>
-
 <file path=word/numbering.xml><?xml version="1.0" encoding="utf-8"?>
 <w:numbering xmlns:wpc="http://schemas.microsoft.com/office/word/2010/wordprocessingCanvas" xmlns:mc="http://schemas.openxmlformats.org/markup-compatibility/2006" xmlns:o="urn:schemas-microsoft-com:office:office" xmlns:r="http://schemas.openxmlformats.org/officeDocument/2006/relationships" xmlns:m="http://schemas.openxmlformats.org/officeDocument/2006/math" xmlns:v="urn:schemas-microsoft-com:vml" xmlns:wp14="http://schemas.microsoft.com/office/word/2010/wordprocessingDrawing" xmlns:wp="http://schemas.openxmlformats.org/drawingml/2006/wordprocessingDrawing" xmlns:w10="urn:schemas-microsoft-com:office:word" xmlns:w="http://schemas.openxmlformats.org/wordprocessingml/2006/main" xmlns:w14="http://schemas.microsoft.com/office/word/2010/wordml" xmlns:wpg="http://schemas.microsoft.com/office/word/2010/wordprocessingGroup" xmlns:wpi="http://schemas.microsoft.com/office/word/2010/wordprocessingInk" xmlns:wne="http://schemas.microsoft.com/office/word/2006/wordml" xmlns:wps="http://schemas.microsoft.com/office/word/2010/wordprocessingShape" mc:Ignorable="w14 wp14">
   <w:abstractNum w:abstractNumId="0">
-    <w:nsid w:val="18192DB1"/>
-    <w:multiLevelType w:val="hybridMultilevel"/>
-    <w:tmpl w:val="94F633CA"/>
-    <w:lvl w:ilvl="0" w:tplc="04130011">
-      <w:start w:val="1"/>
-      <w:numFmt w:val="decimal"/>
-      <w:lvlText w:val="%1)"/>
-      <w:lvlJc w:val="left"/>
-      <w:pPr>
-        <w:ind w:left="720" w:hanging="360"/>
-      </w:pPr>
-      <w:rPr>
-        <w:rFonts w:hint="default"/>
-      </w:rPr>
-    </w:lvl>
-    <w:lvl w:ilvl="1" w:tplc="04130019" w:tentative="1">
-      <w:start w:val="1"/>
-      <w:numFmt w:val="lowerLetter"/>
-      <w:lvlText w:val="%2."/>
-      <w:lvlJc w:val="left"/>
-      <w:pPr>
-        <w:ind w:left="1440" w:hanging="360"/>
-      </w:pPr>
-    </w:lvl>
-    <w:lvl w:ilvl="2" w:tplc="0413001B" w:tentative="1">
-      <w:start w:val="1"/>
-      <w:numFmt w:val="lowerRoman"/>
-      <w:lvlText w:val="%3."/>
-      <w:lvlJc w:val="right"/>
-      <w:pPr>
-        <w:ind w:left="2160" w:hanging="180"/>
-      </w:pPr>
-    </w:lvl>
-    <w:lvl w:ilvl="3" w:tplc="0413000F" w:tentative="1">
-      <w:start w:val="1"/>
-      <w:numFmt w:val="decimal"/>
-      <w:lvlText w:val="%4."/>
-      <w:lvlJc w:val="left"/>
-      <w:pPr>
-        <w:ind w:left="2880" w:hanging="360"/>
-      </w:pPr>
-    </w:lvl>
-    <w:lvl w:ilvl="4" w:tplc="04130019" w:tentative="1">
-      <w:start w:val="1"/>
-      <w:numFmt w:val="lowerLetter"/>
-      <w:lvlText w:val="%5."/>
-      <w:lvlJc w:val="left"/>
-      <w:pPr>
-        <w:ind w:left="3600" w:hanging="360"/>
-      </w:pPr>
-    </w:lvl>
-    <w:lvl w:ilvl="5" w:tplc="0413001B" w:tentative="1">
-      <w:start w:val="1"/>
-      <w:numFmt w:val="lowerRoman"/>
-      <w:lvlText w:val="%6."/>
-      <w:lvlJc w:val="right"/>
-      <w:pPr>
-        <w:ind w:left="4320" w:hanging="180"/>
-      </w:pPr>
-    </w:lvl>
-    <w:lvl w:ilvl="6" w:tplc="0413000F" w:tentative="1">
-      <w:start w:val="1"/>
-      <w:numFmt w:val="decimal"/>
-      <w:lvlText w:val="%7."/>
-      <w:lvlJc w:val="left"/>
-      <w:pPr>
-        <w:ind w:left="5040" w:hanging="360"/>
-      </w:pPr>
-    </w:lvl>
-    <w:lvl w:ilvl="7" w:tplc="04130019" w:tentative="1">
-      <w:start w:val="1"/>
-      <w:numFmt w:val="lowerLetter"/>
-      <w:lvlText w:val="%8."/>
-      <w:lvlJc w:val="left"/>
-      <w:pPr>
-        <w:ind w:left="5760" w:hanging="360"/>
-      </w:pPr>
-    </w:lvl>
-    <w:lvl w:ilvl="8" w:tplc="0413001B" w:tentative="1">
-      <w:start w:val="1"/>
-      <w:numFmt w:val="lowerRoman"/>
-      <w:lvlText w:val="%9."/>
-      <w:lvlJc w:val="right"/>
-      <w:pPr>
-        <w:ind w:left="6480" w:hanging="180"/>
-      </w:pPr>
-    </w:lvl>
-  </w:abstractNum>
-  <w:abstractNum w:abstractNumId="1">
-    <w:nsid w:val="1B6B0FCE"/>
-    <w:multiLevelType w:val="hybridMultilevel"/>
-    <w:tmpl w:val="C85AB940"/>
-    <w:lvl w:ilvl="0" w:tplc="3AE27E88">
-      <w:start w:val="1"/>
-      <w:numFmt w:val="decimal"/>
-      <w:lvlText w:val="%1"/>
-      <w:lvlJc w:val="left"/>
-      <w:pPr>
-        <w:ind w:left="720" w:hanging="360"/>
-      </w:pPr>
-      <w:rPr>
-        <w:rFonts w:hint="default"/>
-      </w:rPr>
-    </w:lvl>
-    <w:lvl w:ilvl="1" w:tplc="04130019" w:tentative="1">
-      <w:start w:val="1"/>
-      <w:numFmt w:val="lowerLetter"/>
-      <w:lvlText w:val="%2."/>
-      <w:lvlJc w:val="left"/>
-      <w:pPr>
-        <w:ind w:left="1440" w:hanging="360"/>
-      </w:pPr>
-    </w:lvl>
-    <w:lvl w:ilvl="2" w:tplc="0413001B" w:tentative="1">
-      <w:start w:val="1"/>
-      <w:numFmt w:val="lowerRoman"/>
-      <w:lvlText w:val="%3."/>
-      <w:lvlJc w:val="right"/>
-      <w:pPr>
-        <w:ind w:left="2160" w:hanging="180"/>
-      </w:pPr>
-    </w:lvl>
-    <w:lvl w:ilvl="3" w:tplc="0413000F" w:tentative="1">
-      <w:start w:val="1"/>
-      <w:numFmt w:val="decimal"/>
-      <w:lvlText w:val="%4."/>
-      <w:lvlJc w:val="left"/>
-      <w:pPr>
-        <w:ind w:left="2880" w:hanging="360"/>
-      </w:pPr>
-    </w:lvl>
-    <w:lvl w:ilvl="4" w:tplc="04130019" w:tentative="1">
-      <w:start w:val="1"/>
-      <w:numFmt w:val="lowerLetter"/>
-      <w:lvlText w:val="%5."/>
-      <w:lvlJc w:val="left"/>
-      <w:pPr>
-        <w:ind w:left="3600" w:hanging="360"/>
-      </w:pPr>
-    </w:lvl>
-    <w:lvl w:ilvl="5" w:tplc="0413001B" w:tentative="1">
-      <w:start w:val="1"/>
-      <w:numFmt w:val="lowerRoman"/>
-      <w:lvlText w:val="%6."/>
-      <w:lvlJc w:val="right"/>
-      <w:pPr>
-        <w:ind w:left="4320" w:hanging="180"/>
-      </w:pPr>
-    </w:lvl>
-    <w:lvl w:ilvl="6" w:tplc="0413000F" w:tentative="1">
-      <w:start w:val="1"/>
-      <w:numFmt w:val="decimal"/>
-      <w:lvlText w:val="%7."/>
-      <w:lvlJc w:val="left"/>
-      <w:pPr>
-        <w:ind w:left="5040" w:hanging="360"/>
-      </w:pPr>
-    </w:lvl>
-    <w:lvl w:ilvl="7" w:tplc="04130019" w:tentative="1">
-      <w:start w:val="1"/>
-      <w:numFmt w:val="lowerLetter"/>
-      <w:lvlText w:val="%8."/>
-      <w:lvlJc w:val="left"/>
-      <w:pPr>
-        <w:ind w:left="5760" w:hanging="360"/>
-      </w:pPr>
-    </w:lvl>
-    <w:lvl w:ilvl="8" w:tplc="0413001B" w:tentative="1">
-      <w:start w:val="1"/>
-      <w:numFmt w:val="lowerRoman"/>
-      <w:lvlText w:val="%9."/>
-      <w:lvlJc w:val="right"/>
-      <w:pPr>
-        <w:ind w:left="6480" w:hanging="180"/>
-      </w:pPr>
-    </w:lvl>
-  </w:abstractNum>
-  <w:abstractNum w:abstractNumId="2">
-    <w:nsid w:val="27F51062"/>
-    <w:multiLevelType w:val="hybridMultilevel"/>
-    <w:tmpl w:val="F14EE360"/>
-    <w:lvl w:ilvl="0" w:tplc="04130011">
-      <w:start w:val="1"/>
-      <w:numFmt w:val="decimal"/>
-      <w:lvlText w:val="%1)"/>
-      <w:lvlJc w:val="left"/>
-      <w:pPr>
-        <w:ind w:left="720" w:hanging="360"/>
-      </w:pPr>
-      <w:rPr>
-        <w:rFonts w:hint="default"/>
-      </w:rPr>
-    </w:lvl>
-    <w:lvl w:ilvl="1" w:tplc="04130019" w:tentative="1">
-      <w:start w:val="1"/>
-      <w:numFmt w:val="lowerLetter"/>
-      <w:lvlText w:val="%2."/>
-      <w:lvlJc w:val="left"/>
-      <w:pPr>
-        <w:ind w:left="1440" w:hanging="360"/>
-      </w:pPr>
-    </w:lvl>
-    <w:lvl w:ilvl="2" w:tplc="0413001B" w:tentative="1">
-      <w:start w:val="1"/>
-      <w:numFmt w:val="lowerRoman"/>
-      <w:lvlText w:val="%3."/>
-      <w:lvlJc w:val="right"/>
-      <w:pPr>
-        <w:ind w:left="2160" w:hanging="180"/>
-      </w:pPr>
-    </w:lvl>
-    <w:lvl w:ilvl="3" w:tplc="0413000F" w:tentative="1">
-      <w:start w:val="1"/>
-      <w:numFmt w:val="decimal"/>
-      <w:lvlText w:val="%4."/>
-      <w:lvlJc w:val="left"/>
-      <w:pPr>
-        <w:ind w:left="2880" w:hanging="360"/>
-      </w:pPr>
-    </w:lvl>
-    <w:lvl w:ilvl="4" w:tplc="04130019" w:tentative="1">
-      <w:start w:val="1"/>
-      <w:numFmt w:val="lowerLetter"/>
-      <w:lvlText w:val="%5."/>
-      <w:lvlJc w:val="left"/>
-      <w:pPr>
-        <w:ind w:left="3600" w:hanging="360"/>
-      </w:pPr>
-    </w:lvl>
-    <w:lvl w:ilvl="5" w:tplc="0413001B" w:tentative="1">
-      <w:start w:val="1"/>
-      <w:numFmt w:val="lowerRoman"/>
-      <w:lvlText w:val="%6."/>
-      <w:lvlJc w:val="right"/>
-      <w:pPr>
-        <w:ind w:left="4320" w:hanging="180"/>
-      </w:pPr>
-    </w:lvl>
-    <w:lvl w:ilvl="6" w:tplc="0413000F" w:tentative="1">
-      <w:start w:val="1"/>
-      <w:numFmt w:val="decimal"/>
-      <w:lvlText w:val="%7."/>
-      <w:lvlJc w:val="left"/>
-      <w:pPr>
-        <w:ind w:left="5040" w:hanging="360"/>
-      </w:pPr>
-    </w:lvl>
-    <w:lvl w:ilvl="7" w:tplc="04130019" w:tentative="1">
-      <w:start w:val="1"/>
-      <w:numFmt w:val="lowerLetter"/>
-      <w:lvlText w:val="%8."/>
-      <w:lvlJc w:val="left"/>
-      <w:pPr>
-        <w:ind w:left="5760" w:hanging="360"/>
-      </w:pPr>
-    </w:lvl>
-    <w:lvl w:ilvl="8" w:tplc="0413001B" w:tentative="1">
-      <w:start w:val="1"/>
-      <w:numFmt w:val="lowerRoman"/>
-      <w:lvlText w:val="%9."/>
-      <w:lvlJc w:val="right"/>
-      <w:pPr>
-        <w:ind w:left="6480" w:hanging="180"/>
-      </w:pPr>
-    </w:lvl>
-  </w:abstractNum>
-  <w:abstractNum w:abstractNumId="3">
     <w:nsid w:val="6188758B"/>
     <w:multiLevelType w:val="hybridMultilevel"/>
     <w:tmpl w:val="DAA0C176"/>
@@ -783,9 +435,6 @@
       <w:pPr>
         <w:ind w:left="720" w:hanging="360"/>
       </w:pPr>
-      <w:rPr>
-        <w:rFonts w:hint="default"/>
-      </w:rPr>
     </w:lvl>
     <w:lvl w:ilvl="1" w:tplc="04130019">
       <w:start w:val="1"/>
@@ -796,7 +445,7 @@
         <w:ind w:left="1440" w:hanging="360"/>
       </w:pPr>
     </w:lvl>
-    <w:lvl w:ilvl="2" w:tplc="0413001B" w:tentative="1">
+    <w:lvl w:ilvl="2" w:tplc="0413001B">
       <w:start w:val="1"/>
       <w:numFmt w:val="lowerRoman"/>
       <w:lvlText w:val="%3."/>
@@ -805,7 +454,7 @@
         <w:ind w:left="2160" w:hanging="180"/>
       </w:pPr>
     </w:lvl>
-    <w:lvl w:ilvl="3" w:tplc="0413000F" w:tentative="1">
+    <w:lvl w:ilvl="3" w:tplc="0413000F">
       <w:start w:val="1"/>
       <w:numFmt w:val="decimal"/>
       <w:lvlText w:val="%4."/>
@@ -814,7 +463,7 @@
         <w:ind w:left="2880" w:hanging="360"/>
       </w:pPr>
     </w:lvl>
-    <w:lvl w:ilvl="4" w:tplc="04130019" w:tentative="1">
+    <w:lvl w:ilvl="4" w:tplc="04130019">
       <w:start w:val="1"/>
       <w:numFmt w:val="lowerLetter"/>
       <w:lvlText w:val="%5."/>
@@ -823,7 +472,7 @@
         <w:ind w:left="3600" w:hanging="360"/>
       </w:pPr>
     </w:lvl>
-    <w:lvl w:ilvl="5" w:tplc="0413001B" w:tentative="1">
+    <w:lvl w:ilvl="5" w:tplc="0413001B">
       <w:start w:val="1"/>
       <w:numFmt w:val="lowerRoman"/>
       <w:lvlText w:val="%6."/>
@@ -832,7 +481,7 @@
         <w:ind w:left="4320" w:hanging="180"/>
       </w:pPr>
     </w:lvl>
-    <w:lvl w:ilvl="6" w:tplc="0413000F" w:tentative="1">
+    <w:lvl w:ilvl="6" w:tplc="0413000F">
       <w:start w:val="1"/>
       <w:numFmt w:val="decimal"/>
       <w:lvlText w:val="%7."/>
@@ -841,7 +490,7 @@
         <w:ind w:left="5040" w:hanging="360"/>
       </w:pPr>
     </w:lvl>
-    <w:lvl w:ilvl="7" w:tplc="04130019" w:tentative="1">
+    <w:lvl w:ilvl="7" w:tplc="04130019">
       <w:start w:val="1"/>
       <w:numFmt w:val="lowerLetter"/>
       <w:lvlText w:val="%8."/>
@@ -850,7 +499,7 @@
         <w:ind w:left="5760" w:hanging="360"/>
       </w:pPr>
     </w:lvl>
-    <w:lvl w:ilvl="8" w:tplc="0413001B" w:tentative="1">
+    <w:lvl w:ilvl="8" w:tplc="0413001B">
       <w:start w:val="1"/>
       <w:numFmt w:val="lowerRoman"/>
       <w:lvlText w:val="%9."/>
@@ -862,15 +511,33 @@
   </w:abstractNum>
   <w:num w:numId="1">
     <w:abstractNumId w:val="0"/>
-  </w:num>
-  <w:num w:numId="2">
-    <w:abstractNumId w:val="1"/>
-  </w:num>
-  <w:num w:numId="3">
-    <w:abstractNumId w:val="2"/>
-  </w:num>
-  <w:num w:numId="4">
-    <w:abstractNumId w:val="3"/>
+    <w:lvlOverride w:ilvl="0">
+      <w:startOverride w:val="1"/>
+    </w:lvlOverride>
+    <w:lvlOverride w:ilvl="1">
+      <w:startOverride w:val="1"/>
+    </w:lvlOverride>
+    <w:lvlOverride w:ilvl="2">
+      <w:startOverride w:val="1"/>
+    </w:lvlOverride>
+    <w:lvlOverride w:ilvl="3">
+      <w:startOverride w:val="1"/>
+    </w:lvlOverride>
+    <w:lvlOverride w:ilvl="4">
+      <w:startOverride w:val="1"/>
+    </w:lvlOverride>
+    <w:lvlOverride w:ilvl="5">
+      <w:startOverride w:val="1"/>
+    </w:lvlOverride>
+    <w:lvlOverride w:ilvl="6">
+      <w:startOverride w:val="1"/>
+    </w:lvlOverride>
+    <w:lvlOverride w:ilvl="7">
+      <w:startOverride w:val="1"/>
+    </w:lvlOverride>
+    <w:lvlOverride w:ilvl="8">
+      <w:startOverride w:val="1"/>
+    </w:lvlOverride>
   </w:num>
 </w:numbering>
 </file>
@@ -880,15 +547,15 @@
   <w:docDefaults>
     <w:rPrDefault>
       <w:rPr>
-        <w:rFonts w:ascii="Arial" w:eastAsiaTheme="minorHAnsi" w:hAnsi="Arial" w:cstheme="majorHAnsi"/>
-        <w:sz w:val="24"/>
+        <w:rFonts w:asciiTheme="minorHAnsi" w:eastAsiaTheme="minorEastAsia" w:hAnsiTheme="minorHAnsi" w:cstheme="minorBidi"/>
+        <w:sz w:val="22"/>
         <w:szCs w:val="22"/>
-        <w:lang w:val="nl-NL" w:eastAsia="en-US" w:bidi="ar-SA"/>
+        <w:lang w:val="nl-NL" w:eastAsia="ja-JP" w:bidi="ar-SA"/>
       </w:rPr>
     </w:rPrDefault>
     <w:pPrDefault>
       <w:pPr>
-        <w:spacing w:line="276" w:lineRule="auto"/>
+        <w:spacing w:after="200" w:line="276" w:lineRule="auto"/>
       </w:pPr>
     </w:pPrDefault>
   </w:docDefaults>
@@ -1034,7 +701,15 @@
   <w:style w:type="paragraph" w:default="1" w:styleId="Normal">
     <w:name w:val="Normal"/>
     <w:qFormat/>
-    <w:rsid w:val="00DC675B"/>
+    <w:rsid w:val="00A13FF9"/>
+    <w:pPr>
+      <w:spacing w:after="0"/>
+    </w:pPr>
+    <w:rPr>
+      <w:rFonts w:ascii="Arial" w:eastAsiaTheme="minorHAnsi" w:hAnsi="Arial" w:cstheme="majorHAnsi"/>
+      <w:sz w:val="24"/>
+      <w:lang w:eastAsia="en-US"/>
+    </w:rPr>
   </w:style>
   <w:style w:type="paragraph" w:styleId="Heading1">
     <w:name w:val="heading 1"/>
@@ -1043,7 +718,7 @@
     <w:link w:val="Heading1Char"/>
     <w:uiPriority w:val="9"/>
     <w:qFormat/>
-    <w:rsid w:val="00DC675B"/>
+    <w:rsid w:val="00A13FF9"/>
     <w:pPr>
       <w:keepNext/>
       <w:keepLines/>
@@ -1054,7 +729,7 @@
       <w:rFonts w:asciiTheme="majorHAnsi" w:eastAsiaTheme="majorEastAsia" w:hAnsiTheme="majorHAnsi" w:cstheme="majorBidi"/>
       <w:b/>
       <w:bCs/>
-      <w:color w:val="810000" w:themeColor="accent1" w:themeShade="BF"/>
+      <w:color w:val="365F91" w:themeColor="accent1" w:themeShade="BF"/>
       <w:sz w:val="28"/>
       <w:szCs w:val="28"/>
     </w:rPr>
@@ -1091,14 +766,15 @@
     <w:basedOn w:val="DefaultParagraphFont"/>
     <w:link w:val="Heading1"/>
     <w:uiPriority w:val="9"/>
-    <w:rsid w:val="00DC675B"/>
+    <w:rsid w:val="00A13FF9"/>
     <w:rPr>
       <w:rFonts w:asciiTheme="majorHAnsi" w:eastAsiaTheme="majorEastAsia" w:hAnsiTheme="majorHAnsi" w:cstheme="majorBidi"/>
       <w:b/>
       <w:bCs/>
-      <w:color w:val="810000" w:themeColor="accent1" w:themeShade="BF"/>
+      <w:color w:val="365F91" w:themeColor="accent1" w:themeShade="BF"/>
       <w:sz w:val="28"/>
       <w:szCs w:val="28"/>
+      <w:lang w:eastAsia="en-US"/>
     </w:rPr>
   </w:style>
   <w:style w:type="paragraph" w:styleId="ListParagraph">
@@ -1106,66 +782,26 @@
     <w:basedOn w:val="Normal"/>
     <w:uiPriority w:val="34"/>
     <w:qFormat/>
-    <w:rsid w:val="00DC675B"/>
+    <w:rsid w:val="00A13FF9"/>
     <w:pPr>
       <w:ind w:left="720"/>
       <w:contextualSpacing/>
     </w:pPr>
   </w:style>
-  <w:style w:type="paragraph" w:styleId="Header">
-    <w:name w:val="header"/>
-    <w:basedOn w:val="Normal"/>
-    <w:link w:val="HeaderChar"/>
-    <w:uiPriority w:val="99"/>
-    <w:unhideWhenUsed/>
-    <w:rsid w:val="000D742E"/>
-    <w:pPr>
-      <w:tabs>
-        <w:tab w:val="center" w:pos="4536"/>
-        <w:tab w:val="right" w:pos="9072"/>
-      </w:tabs>
-      <w:spacing w:line="240" w:lineRule="auto"/>
-    </w:pPr>
-  </w:style>
-  <w:style w:type="character" w:customStyle="1" w:styleId="HeaderChar">
-    <w:name w:val="Header Char"/>
-    <w:basedOn w:val="DefaultParagraphFont"/>
-    <w:link w:val="Header"/>
-    <w:uiPriority w:val="99"/>
-    <w:rsid w:val="000D742E"/>
-  </w:style>
-  <w:style w:type="paragraph" w:styleId="Footer">
-    <w:name w:val="footer"/>
-    <w:basedOn w:val="Normal"/>
-    <w:link w:val="FooterChar"/>
-    <w:uiPriority w:val="99"/>
-    <w:unhideWhenUsed/>
-    <w:rsid w:val="000D742E"/>
-    <w:pPr>
-      <w:tabs>
-        <w:tab w:val="center" w:pos="4536"/>
-        <w:tab w:val="right" w:pos="9072"/>
-      </w:tabs>
-      <w:spacing w:line="240" w:lineRule="auto"/>
-    </w:pPr>
-  </w:style>
-  <w:style w:type="character" w:customStyle="1" w:styleId="FooterChar">
-    <w:name w:val="Footer Char"/>
-    <w:basedOn w:val="DefaultParagraphFont"/>
-    <w:link w:val="Footer"/>
-    <w:uiPriority w:val="99"/>
-    <w:rsid w:val="000D742E"/>
-  </w:style>
   <w:style w:type="table" w:styleId="TableGrid">
     <w:name w:val="Table Grid"/>
     <w:basedOn w:val="TableNormal"/>
     <w:uiPriority w:val="59"/>
-    <w:rsid w:val="00EA4437"/>
+    <w:rsid w:val="00A13FF9"/>
     <w:pPr>
-      <w:spacing w:line="240" w:lineRule="auto"/>
+      <w:spacing w:after="0" w:line="240" w:lineRule="auto"/>
     </w:pPr>
+    <w:rPr>
+      <w:rFonts w:ascii="Arial" w:eastAsiaTheme="minorHAnsi" w:hAnsi="Arial" w:cstheme="majorHAnsi"/>
+      <w:sz w:val="24"/>
+      <w:lang w:eastAsia="en-US"/>
+    </w:rPr>
     <w:tblPr>
-      <w:tblInd w:w="0" w:type="dxa"/>
       <w:tblBorders>
         <w:top w:val="single" w:sz="4" w:space="0" w:color="auto"/>
         <w:left w:val="single" w:sz="4" w:space="0" w:color="auto"/>
@@ -1190,15 +826,15 @@
   <w:docDefaults>
     <w:rPrDefault>
       <w:rPr>
-        <w:rFonts w:ascii="Arial" w:eastAsiaTheme="minorHAnsi" w:hAnsi="Arial" w:cstheme="majorHAnsi"/>
-        <w:sz w:val="24"/>
+        <w:rFonts w:asciiTheme="minorHAnsi" w:eastAsiaTheme="minorEastAsia" w:hAnsiTheme="minorHAnsi" w:cstheme="minorBidi"/>
+        <w:sz w:val="22"/>
         <w:szCs w:val="22"/>
-        <w:lang w:val="nl-NL" w:eastAsia="en-US" w:bidi="ar-SA"/>
+        <w:lang w:val="nl-NL" w:eastAsia="ja-JP" w:bidi="ar-SA"/>
       </w:rPr>
     </w:rPrDefault>
     <w:pPrDefault>
       <w:pPr>
-        <w:spacing w:line="276" w:lineRule="auto"/>
+        <w:spacing w:after="200" w:line="276" w:lineRule="auto"/>
       </w:pPr>
     </w:pPrDefault>
   </w:docDefaults>
@@ -1344,7 +980,15 @@
   <w:style w:type="paragraph" w:default="1" w:styleId="Normal">
     <w:name w:val="Normal"/>
     <w:qFormat/>
-    <w:rsid w:val="00DC675B"/>
+    <w:rsid w:val="00A13FF9"/>
+    <w:pPr>
+      <w:spacing w:after="0"/>
+    </w:pPr>
+    <w:rPr>
+      <w:rFonts w:ascii="Arial" w:eastAsiaTheme="minorHAnsi" w:hAnsi="Arial" w:cstheme="majorHAnsi"/>
+      <w:sz w:val="24"/>
+      <w:lang w:eastAsia="en-US"/>
+    </w:rPr>
   </w:style>
   <w:style w:type="paragraph" w:styleId="Heading1">
     <w:name w:val="heading 1"/>
@@ -1353,7 +997,7 @@
     <w:link w:val="Heading1Char"/>
     <w:uiPriority w:val="9"/>
     <w:qFormat/>
-    <w:rsid w:val="00DC675B"/>
+    <w:rsid w:val="00A13FF9"/>
     <w:pPr>
       <w:keepNext/>
       <w:keepLines/>
@@ -1364,7 +1008,7 @@
       <w:rFonts w:asciiTheme="majorHAnsi" w:eastAsiaTheme="majorEastAsia" w:hAnsiTheme="majorHAnsi" w:cstheme="majorBidi"/>
       <w:b/>
       <w:bCs/>
-      <w:color w:val="810000" w:themeColor="accent1" w:themeShade="BF"/>
+      <w:color w:val="365F91" w:themeColor="accent1" w:themeShade="BF"/>
       <w:sz w:val="28"/>
       <w:szCs w:val="28"/>
     </w:rPr>
@@ -1401,14 +1045,15 @@
     <w:basedOn w:val="DefaultParagraphFont"/>
     <w:link w:val="Heading1"/>
     <w:uiPriority w:val="9"/>
-    <w:rsid w:val="00DC675B"/>
+    <w:rsid w:val="00A13FF9"/>
     <w:rPr>
       <w:rFonts w:asciiTheme="majorHAnsi" w:eastAsiaTheme="majorEastAsia" w:hAnsiTheme="majorHAnsi" w:cstheme="majorBidi"/>
       <w:b/>
       <w:bCs/>
-      <w:color w:val="810000" w:themeColor="accent1" w:themeShade="BF"/>
+      <w:color w:val="365F91" w:themeColor="accent1" w:themeShade="BF"/>
       <w:sz w:val="28"/>
       <w:szCs w:val="28"/>
+      <w:lang w:eastAsia="en-US"/>
     </w:rPr>
   </w:style>
   <w:style w:type="paragraph" w:styleId="ListParagraph">
@@ -1416,66 +1061,26 @@
     <w:basedOn w:val="Normal"/>
     <w:uiPriority w:val="34"/>
     <w:qFormat/>
-    <w:rsid w:val="00DC675B"/>
+    <w:rsid w:val="00A13FF9"/>
     <w:pPr>
       <w:ind w:left="720"/>
       <w:contextualSpacing/>
     </w:pPr>
   </w:style>
-  <w:style w:type="paragraph" w:styleId="Header">
-    <w:name w:val="header"/>
-    <w:basedOn w:val="Normal"/>
-    <w:link w:val="HeaderChar"/>
-    <w:uiPriority w:val="99"/>
-    <w:unhideWhenUsed/>
-    <w:rsid w:val="000D742E"/>
-    <w:pPr>
-      <w:tabs>
-        <w:tab w:val="center" w:pos="4536"/>
-        <w:tab w:val="right" w:pos="9072"/>
-      </w:tabs>
-      <w:spacing w:line="240" w:lineRule="auto"/>
-    </w:pPr>
-  </w:style>
-  <w:style w:type="character" w:customStyle="1" w:styleId="HeaderChar">
-    <w:name w:val="Header Char"/>
-    <w:basedOn w:val="DefaultParagraphFont"/>
-    <w:link w:val="Header"/>
-    <w:uiPriority w:val="99"/>
-    <w:rsid w:val="000D742E"/>
-  </w:style>
-  <w:style w:type="paragraph" w:styleId="Footer">
-    <w:name w:val="footer"/>
-    <w:basedOn w:val="Normal"/>
-    <w:link w:val="FooterChar"/>
-    <w:uiPriority w:val="99"/>
-    <w:unhideWhenUsed/>
-    <w:rsid w:val="000D742E"/>
-    <w:pPr>
-      <w:tabs>
-        <w:tab w:val="center" w:pos="4536"/>
-        <w:tab w:val="right" w:pos="9072"/>
-      </w:tabs>
-      <w:spacing w:line="240" w:lineRule="auto"/>
-    </w:pPr>
-  </w:style>
-  <w:style w:type="character" w:customStyle="1" w:styleId="FooterChar">
-    <w:name w:val="Footer Char"/>
-    <w:basedOn w:val="DefaultParagraphFont"/>
-    <w:link w:val="Footer"/>
-    <w:uiPriority w:val="99"/>
-    <w:rsid w:val="000D742E"/>
-  </w:style>
   <w:style w:type="table" w:styleId="TableGrid">
     <w:name w:val="Table Grid"/>
     <w:basedOn w:val="TableNormal"/>
     <w:uiPriority w:val="59"/>
-    <w:rsid w:val="00EA4437"/>
+    <w:rsid w:val="00A13FF9"/>
     <w:pPr>
-      <w:spacing w:line="240" w:lineRule="auto"/>
+      <w:spacing w:after="0" w:line="240" w:lineRule="auto"/>
     </w:pPr>
+    <w:rPr>
+      <w:rFonts w:ascii="Arial" w:eastAsiaTheme="minorHAnsi" w:hAnsi="Arial" w:cstheme="majorHAnsi"/>
+      <w:sz w:val="24"/>
+      <w:lang w:eastAsia="en-US"/>
+    </w:rPr>
     <w:tblPr>
-      <w:tblInd w:w="0" w:type="dxa"/>
       <w:tblBorders>
         <w:top w:val="single" w:sz="4" w:space="0" w:color="auto"/>
         <w:left w:val="single" w:sz="4" w:space="0" w:color="auto"/>
@@ -1496,9 +1101,9 @@
 </file>
 
 <file path=word/theme/theme1.xml><?xml version="1.0" encoding="utf-8"?>
-<a:theme xmlns:a="http://schemas.openxmlformats.org/drawingml/2006/main" name="Kantoorthema">
+<a:theme xmlns:a="http://schemas.openxmlformats.org/drawingml/2006/main" name="Office Theme">
   <a:themeElements>
-    <a:clrScheme name="NewsPrint">
+    <a:clrScheme name="Office">
       <a:dk1>
         <a:sysClr val="windowText" lastClr="000000"/>
       </a:dk1>
@@ -1506,52 +1111,52 @@
         <a:sysClr val="window" lastClr="FFFFFF"/>
       </a:lt1>
       <a:dk2>
-        <a:srgbClr val="303030"/>
+        <a:srgbClr val="1F497D"/>
       </a:dk2>
       <a:lt2>
-        <a:srgbClr val="DEDEE0"/>
+        <a:srgbClr val="EEECE1"/>
       </a:lt2>
       <a:accent1>
-        <a:srgbClr val="AD0101"/>
+        <a:srgbClr val="4F81BD"/>
       </a:accent1>
       <a:accent2>
-        <a:srgbClr val="726056"/>
+        <a:srgbClr val="C0504D"/>
       </a:accent2>
       <a:accent3>
-        <a:srgbClr val="AC956E"/>
+        <a:srgbClr val="9BBB59"/>
       </a:accent3>
       <a:accent4>
-        <a:srgbClr val="808DA9"/>
+        <a:srgbClr val="8064A2"/>
       </a:accent4>
       <a:accent5>
-        <a:srgbClr val="424E5B"/>
+        <a:srgbClr val="4BACC6"/>
       </a:accent5>
       <a:accent6>
-        <a:srgbClr val="730E00"/>
+        <a:srgbClr val="F79646"/>
       </a:accent6>
       <a:hlink>
-        <a:srgbClr val="D26900"/>
+        <a:srgbClr val="0000FF"/>
       </a:hlink>
       <a:folHlink>
-        <a:srgbClr val="D89243"/>
+        <a:srgbClr val="800080"/>
       </a:folHlink>
     </a:clrScheme>
-    <a:fontScheme name="Kantoor - klassiek 2">
+    <a:fontScheme name="Office">
       <a:majorFont>
-        <a:latin typeface="Arial"/>
+        <a:latin typeface="Cambria"/>
         <a:ea typeface=""/>
         <a:cs typeface=""/>
-        <a:font script="Jpan" typeface="ＭＳ Ｐゴシック"/>
-        <a:font script="Hang" typeface="굴림"/>
-        <a:font script="Hans" typeface="黑体"/>
-        <a:font script="Hant" typeface="微軟正黑體"/>
-        <a:font script="Arab" typeface="Arial"/>
-        <a:font script="Hebr" typeface="Arial"/>
-        <a:font script="Thai" typeface="Cordia New"/>
+        <a:font script="Jpan" typeface="ＭＳ ゴシック"/>
+        <a:font script="Hang" typeface="맑은 고딕"/>
+        <a:font script="Hans" typeface="宋体"/>
+        <a:font script="Hant" typeface="新細明體"/>
+        <a:font script="Arab" typeface="Times New Roman"/>
+        <a:font script="Hebr" typeface="Times New Roman"/>
+        <a:font script="Thai" typeface="Angsana New"/>
         <a:font script="Ethi" typeface="Nyala"/>
         <a:font script="Beng" typeface="Vrinda"/>
         <a:font script="Gujr" typeface="Shruti"/>
-        <a:font script="Khmr" typeface="DaunPenh"/>
+        <a:font script="Khmr" typeface="MoolBoran"/>
         <a:font script="Knda" typeface="Tunga"/>
         <a:font script="Guru" typeface="Raavi"/>
         <a:font script="Cans" typeface="Euphemia"/>
@@ -1568,18 +1173,18 @@
         <a:font script="Laoo" typeface="DokChampa"/>
         <a:font script="Sinh" typeface="Iskoola Pota"/>
         <a:font script="Mong" typeface="Mongolian Baiti"/>
-        <a:font script="Viet" typeface="Arial"/>
+        <a:font script="Viet" typeface="Times New Roman"/>
         <a:font script="Uigh" typeface="Microsoft Uighur"/>
         <a:font script="Geor" typeface="Sylfaen"/>
       </a:majorFont>
       <a:minorFont>
-        <a:latin typeface="Arial"/>
+        <a:latin typeface="Calibri"/>
         <a:ea typeface=""/>
         <a:cs typeface=""/>
-        <a:font script="Jpan" typeface="ＭＳ Ｐゴシック"/>
-        <a:font script="Hang" typeface="굴림"/>
-        <a:font script="Hans" typeface="黑体"/>
-        <a:font script="Hant" typeface="微軟正黑體"/>
+        <a:font script="Jpan" typeface="ＭＳ 明朝"/>
+        <a:font script="Hang" typeface="맑은 고딕"/>
+        <a:font script="Hans" typeface="宋体"/>
+        <a:font script="Hant" typeface="新細明體"/>
         <a:font script="Arab" typeface="Arial"/>
         <a:font script="Hebr" typeface="Arial"/>
         <a:font script="Thai" typeface="Cordia New"/>
@@ -1608,7 +1213,7 @@
         <a:font script="Geor" typeface="Sylfaen"/>
       </a:minorFont>
     </a:fontScheme>
-    <a:fmtScheme name="Kantoor">
+    <a:fmtScheme name="Office">
       <a:fillStyleLst>
         <a:solidFill>
           <a:schemeClr val="phClr"/>

</xml_diff>